<commit_message>
changed need to required in requirement 1 and removed requirement number 6
</commit_message>
<xml_diff>
--- a/Synthetic Biology.docx
+++ b/Synthetic Biology.docx
@@ -1,6 +1,6 @@
 
 <file path=word/document.xml><?xml version="1.0" encoding="utf-8"?>
-<w:document xmlns:ve="http://schemas.openxmlformats.org/markup-compatibility/2006" xmlns:o="urn:schemas-microsoft-com:office:office" xmlns:r="http://schemas.openxmlformats.org/officeDocument/2006/relationships" xmlns:m="http://schemas.openxmlformats.org/officeDocument/2006/math" xmlns:v="urn:schemas-microsoft-com:vml" xmlns:wp="http://schemas.openxmlformats.org/drawingml/2006/wordprocessingDrawing" xmlns:w10="urn:schemas-microsoft-com:office:word" xmlns:w="http://schemas.openxmlformats.org/wordprocessingml/2006/main" xmlns:wne="http://schemas.microsoft.com/office/word/2006/wordml">
+<w:document xmlns:wpc="http://schemas.microsoft.com/office/word/2010/wordprocessingCanvas" xmlns:mc="http://schemas.openxmlformats.org/markup-compatibility/2006" xmlns:o="urn:schemas-microsoft-com:office:office" xmlns:r="http://schemas.openxmlformats.org/officeDocument/2006/relationships" xmlns:m="http://schemas.openxmlformats.org/officeDocument/2006/math" xmlns:v="urn:schemas-microsoft-com:vml" xmlns:wp14="http://schemas.microsoft.com/office/word/2010/wordprocessingDrawing" xmlns:wp="http://schemas.openxmlformats.org/drawingml/2006/wordprocessingDrawing" xmlns:w10="urn:schemas-microsoft-com:office:word" xmlns:w="http://schemas.openxmlformats.org/wordprocessingml/2006/main" xmlns:w14="http://schemas.microsoft.com/office/word/2010/wordml" xmlns:w15="http://schemas.microsoft.com/office/word/2012/wordml" xmlns:wpg="http://schemas.microsoft.com/office/word/2010/wordprocessingGroup" xmlns:wpi="http://schemas.microsoft.com/office/word/2010/wordprocessingInk" xmlns:wne="http://schemas.microsoft.com/office/word/2006/wordml" xmlns:wps="http://schemas.microsoft.com/office/word/2010/wordprocessingShape" mc:Ignorable="w14 w15 wp14">
   <w:body>
     <w:p>
       <w:pPr>
@@ -206,19 +206,8 @@
           <w:sz w:val="24"/>
           <w:szCs w:val="24"/>
         </w:rPr>
-        <w:t xml:space="preserve">Andrew </w:t>
-      </w:r>
-      <w:proofErr w:type="spellStart"/>
-      <w:r>
-        <w:rPr>
-          <w:rFonts w:ascii="Arial" w:eastAsia="Times New Roman" w:hAnsi="Arial" w:cs="Arial"/>
-          <w:color w:val="000000"/>
-          <w:sz w:val="24"/>
-          <w:szCs w:val="24"/>
-        </w:rPr>
-        <w:t>Bossert</w:t>
-      </w:r>
-      <w:proofErr w:type="spellEnd"/>
+        <w:t>Andrew Bossert</w:t>
+      </w:r>
     </w:p>
     <w:p>
       <w:pPr>
@@ -307,19 +296,8 @@
           <w:sz w:val="24"/>
           <w:szCs w:val="24"/>
         </w:rPr>
-        <w:t xml:space="preserve">Nicolette </w:t>
-      </w:r>
-      <w:proofErr w:type="spellStart"/>
-      <w:r>
-        <w:rPr>
-          <w:rFonts w:ascii="Arial" w:eastAsia="Times New Roman" w:hAnsi="Arial" w:cs="Arial"/>
-          <w:color w:val="000000"/>
-          <w:sz w:val="24"/>
-          <w:szCs w:val="24"/>
-        </w:rPr>
-        <w:t>Lippert</w:t>
-      </w:r>
-      <w:proofErr w:type="spellEnd"/>
+        <w:t>Nicolette Lippert</w:t>
+      </w:r>
     </w:p>
     <w:p>
       <w:pPr>
@@ -406,7 +384,7 @@
           <w:sz w:val="24"/>
           <w:szCs w:val="24"/>
         </w:rPr>
-        <w:t>9/7/15</w:t>
+        <w:t>9/8/15</w:t>
       </w:r>
       <w:r>
         <w:rPr>
@@ -688,7 +666,7 @@
           <w:rFonts w:ascii="Arial" w:eastAsia="Times New Roman" w:hAnsi="Arial" w:cs="Arial"/>
           <w:color w:val="000000"/>
         </w:rPr>
-        <w:t xml:space="preserve">The purpose of this project is to answer the question: Is the </w:t>
+        <w:t xml:space="preserve">The purpose of this project is to answer the question: Is the transmembrane potential of a cell affected by exposure to radio waves? This project will be based on effort researching and developing an answer to the question stated above. The following are the requirements for the project created by the advisor (Dr. </w:t>
       </w:r>
       <w:proofErr w:type="spellStart"/>
       <w:r>
@@ -696,7 +674,7 @@
           <w:rFonts w:ascii="Arial" w:eastAsia="Times New Roman" w:hAnsi="Arial" w:cs="Arial"/>
           <w:color w:val="000000"/>
         </w:rPr>
-        <w:t>transmembrane</w:t>
+        <w:t>Ewert</w:t>
       </w:r>
       <w:proofErr w:type="spellEnd"/>
       <w:r>
@@ -704,55 +682,7 @@
           <w:rFonts w:ascii="Arial" w:eastAsia="Times New Roman" w:hAnsi="Arial" w:cs="Arial"/>
           <w:color w:val="000000"/>
         </w:rPr>
-        <w:t xml:space="preserve"> potential of a cell affected by exposure to radio waves? This project will be based on effort researching and developing an answer to the question stated above. The following are the requirements for the project created by the advisor (Dr. </w:t>
-      </w:r>
-      <w:proofErr w:type="spellStart"/>
-      <w:r>
-        <w:rPr>
-          <w:rFonts w:ascii="Arial" w:eastAsia="Times New Roman" w:hAnsi="Arial" w:cs="Arial"/>
-          <w:color w:val="000000"/>
-        </w:rPr>
-        <w:t>Ewert</w:t>
-      </w:r>
-      <w:proofErr w:type="spellEnd"/>
-      <w:r>
-        <w:rPr>
-          <w:rFonts w:ascii="Arial" w:eastAsia="Times New Roman" w:hAnsi="Arial" w:cs="Arial"/>
-          <w:color w:val="000000"/>
-        </w:rPr>
-        <w:t xml:space="preserve">) and the students (Andrew </w:t>
-      </w:r>
-      <w:proofErr w:type="spellStart"/>
-      <w:r>
-        <w:rPr>
-          <w:rFonts w:ascii="Arial" w:eastAsia="Times New Roman" w:hAnsi="Arial" w:cs="Arial"/>
-          <w:color w:val="000000"/>
-        </w:rPr>
-        <w:t>Bossert</w:t>
-      </w:r>
-      <w:proofErr w:type="spellEnd"/>
-      <w:r>
-        <w:rPr>
-          <w:rFonts w:ascii="Arial" w:eastAsia="Times New Roman" w:hAnsi="Arial" w:cs="Arial"/>
-          <w:color w:val="000000"/>
-        </w:rPr>
-        <w:t xml:space="preserve">, Christopher Jordan-Denny, and Nicolette </w:t>
-      </w:r>
-      <w:proofErr w:type="spellStart"/>
-      <w:r>
-        <w:rPr>
-          <w:rFonts w:ascii="Arial" w:eastAsia="Times New Roman" w:hAnsi="Arial" w:cs="Arial"/>
-          <w:color w:val="000000"/>
-        </w:rPr>
-        <w:t>Lippert</w:t>
-      </w:r>
-      <w:proofErr w:type="spellEnd"/>
-      <w:r>
-        <w:rPr>
-          <w:rFonts w:ascii="Arial" w:eastAsia="Times New Roman" w:hAnsi="Arial" w:cs="Arial"/>
-          <w:color w:val="000000"/>
-        </w:rPr>
-        <w:t>), to which all parties agree to:</w:t>
+        <w:t>) and the students (Andrew Bossert, Christopher Jordan-Denny, and Nicolette Lippert), to which all parties agree to:</w:t>
       </w:r>
     </w:p>
     <w:p>
@@ -802,23 +732,7 @@
           <w:rFonts w:ascii="Arial" w:eastAsia="Times New Roman" w:hAnsi="Arial" w:cs="Arial"/>
           <w:color w:val="000000"/>
         </w:rPr>
-        <w:t xml:space="preserve">Design and Execute an experiment that reveals the effects of Radio Frequencies on the </w:t>
-      </w:r>
-      <w:proofErr w:type="spellStart"/>
-      <w:r>
-        <w:rPr>
-          <w:rFonts w:ascii="Arial" w:eastAsia="Times New Roman" w:hAnsi="Arial" w:cs="Arial"/>
-          <w:color w:val="000000"/>
-        </w:rPr>
-        <w:t>Transmembrane</w:t>
-      </w:r>
-      <w:proofErr w:type="spellEnd"/>
-      <w:r>
-        <w:rPr>
-          <w:rFonts w:ascii="Arial" w:eastAsia="Times New Roman" w:hAnsi="Arial" w:cs="Arial"/>
-          <w:color w:val="000000"/>
-        </w:rPr>
-        <w:t xml:space="preserve"> Potentials of cells:</w:t>
+        <w:t>Design and Execute an experiment that reveals the effects of Radio Frequencies on the Transmembrane Potentials of cells:</w:t>
       </w:r>
     </w:p>
     <w:p>
@@ -862,23 +776,7 @@
           <w:rFonts w:ascii="Arial" w:eastAsia="Times New Roman" w:hAnsi="Arial" w:cs="Arial"/>
           <w:color w:val="000000"/>
         </w:rPr>
-        <w:t xml:space="preserve">Provide a way to take that measurement and convert it into </w:t>
-      </w:r>
-      <w:proofErr w:type="spellStart"/>
-      <w:r>
-        <w:rPr>
-          <w:rFonts w:ascii="Arial" w:eastAsia="Times New Roman" w:hAnsi="Arial" w:cs="Arial"/>
-          <w:color w:val="000000"/>
-        </w:rPr>
-        <w:t>transmembrane</w:t>
-      </w:r>
-      <w:proofErr w:type="spellEnd"/>
-      <w:r>
-        <w:rPr>
-          <w:rFonts w:ascii="Arial" w:eastAsia="Times New Roman" w:hAnsi="Arial" w:cs="Arial"/>
-          <w:color w:val="000000"/>
-        </w:rPr>
-        <w:t xml:space="preserve"> potential.</w:t>
+        <w:t>Provide a way to take that measurement and convert it into transmembrane potential.</w:t>
       </w:r>
     </w:p>
     <w:p>
@@ -900,7 +798,21 @@
           <w:rFonts w:ascii="Arial" w:eastAsia="Times New Roman" w:hAnsi="Arial" w:cs="Arial"/>
           <w:color w:val="000000"/>
         </w:rPr>
-        <w:t xml:space="preserve">NDSU equipment can be used to take the measurements. There is no need for the students to create original circuitry and/or a PCB. The focus is on answering the question above and the students focus should be on answering that question in any way conceivable. </w:t>
+        <w:t xml:space="preserve">NDSU equipment can be used to take the measurements. There is no </w:t>
+      </w:r>
+      <w:r>
+        <w:rPr>
+          <w:rFonts w:ascii="Arial" w:eastAsia="Times New Roman" w:hAnsi="Arial" w:cs="Arial"/>
+          <w:color w:val="000000"/>
+        </w:rPr>
+        <w:t>requirement</w:t>
+      </w:r>
+      <w:r>
+        <w:rPr>
+          <w:rFonts w:ascii="Arial" w:eastAsia="Times New Roman" w:hAnsi="Arial" w:cs="Arial"/>
+          <w:color w:val="000000"/>
+        </w:rPr>
+        <w:t xml:space="preserve"> for the students to create original circuitry and/or a PCB. The focus is on answering the question above and the students focus should be on answering that question in any way conceivable. </w:t>
       </w:r>
     </w:p>
     <w:p>
@@ -986,27 +898,8 @@
         </w:rPr>
         <w:t>Jared Hanson is doing the theoretical research regarding the project.</w:t>
       </w:r>
-    </w:p>
-    <w:p>
-      <w:pPr>
-        <w:numPr>
-          <w:ilvl w:val="0"/>
-          <w:numId w:val="7"/>
-        </w:numPr>
-        <w:spacing w:before="120" w:after="120"/>
-        <w:textAlignment w:val="baseline"/>
-        <w:rPr>
-          <w:rFonts w:ascii="Arial" w:eastAsia="Times New Roman" w:hAnsi="Arial" w:cs="Arial"/>
-          <w:color w:val="000000"/>
-        </w:rPr>
-      </w:pPr>
-      <w:r>
-        <w:rPr>
-          <w:rFonts w:ascii="Arial" w:eastAsia="Times New Roman" w:hAnsi="Arial" w:cs="Arial"/>
-          <w:color w:val="000000"/>
-        </w:rPr>
-        <w:t>The Intellectual Property produced by the students will belong to the students.</w:t>
-      </w:r>
+      <w:bookmarkStart w:id="0" w:name="_GoBack"/>
+      <w:bookmarkEnd w:id="0"/>
     </w:p>
     <w:p>
       <w:pPr>
@@ -1052,23 +945,7 @@
           <w:rFonts w:ascii="Arial" w:eastAsia="Times New Roman" w:hAnsi="Arial" w:cs="Arial"/>
           <w:color w:val="000000"/>
         </w:rPr>
-        <w:t xml:space="preserve">In conclusion, the main focus of this project is to discover if we can alter the potential across the cell membrane using radio frequencies. The end goal of the project do an experiment on either real cells or synthetics ones and take </w:t>
-      </w:r>
-      <w:proofErr w:type="spellStart"/>
-      <w:r>
-        <w:rPr>
-          <w:rFonts w:ascii="Arial" w:eastAsia="Times New Roman" w:hAnsi="Arial" w:cs="Arial"/>
-          <w:color w:val="000000"/>
-        </w:rPr>
-        <w:t>transmembrane</w:t>
-      </w:r>
-      <w:proofErr w:type="spellEnd"/>
-      <w:r>
-        <w:rPr>
-          <w:rFonts w:ascii="Arial" w:eastAsia="Times New Roman" w:hAnsi="Arial" w:cs="Arial"/>
-          <w:color w:val="000000"/>
-        </w:rPr>
-        <w:t xml:space="preserve"> potential measurements while under the exposure of radio waves.</w:t>
+        <w:t>In conclusion, the main focus of this project is to discover if we can alter the potential across the cell membrane using radio frequencies. The end goal of the project do an experiment on either real cells or synthetics ones and take transmembrane potential measurements while under the exposure of radio waves.</w:t>
       </w:r>
     </w:p>
     <w:p>
@@ -2189,7 +2066,23 @@
           <w:rFonts w:ascii="Arial" w:eastAsia="Times New Roman" w:hAnsi="Arial" w:cs="Arial"/>
           <w:color w:val="000000"/>
         </w:rPr>
-        <w:t xml:space="preserve">For Design 3 our focus has moved away from building our own circuitry to using equipment provided by NDSU, such as a Network analyzer. A Cell interface device will still have to manufactured and from initial searching the estimates for those cost are listed in the Design 3 budget. </w:t>
+        <w:t xml:space="preserve">For Design 3 our focus has moved away from building our own circuitry to using equipment provided by NDSU, such as a Network analyzer. A Cell interface device will still have to </w:t>
+      </w:r>
+      <w:proofErr w:type="gramStart"/>
+      <w:r>
+        <w:rPr>
+          <w:rFonts w:ascii="Arial" w:eastAsia="Times New Roman" w:hAnsi="Arial" w:cs="Arial"/>
+          <w:color w:val="000000"/>
+        </w:rPr>
+        <w:t>manufactured</w:t>
+      </w:r>
+      <w:proofErr w:type="gramEnd"/>
+      <w:r>
+        <w:rPr>
+          <w:rFonts w:ascii="Arial" w:eastAsia="Times New Roman" w:hAnsi="Arial" w:cs="Arial"/>
+          <w:color w:val="000000"/>
+        </w:rPr>
+        <w:t xml:space="preserve"> and from initial searching the estimates for those cost are listed in the Design 3 budget. </w:t>
       </w:r>
       <w:r>
         <w:rPr>
@@ -2213,7 +2106,7 @@
           <w:left w:w="0" w:type="dxa"/>
           <w:right w:w="0" w:type="dxa"/>
         </w:tblCellMar>
-        <w:tblLook w:val="04A0"/>
+        <w:tblLook w:val="04A0" w:firstRow="1" w:lastRow="0" w:firstColumn="1" w:lastColumn="0" w:noHBand="0" w:noVBand="1"/>
       </w:tblPr>
       <w:tblGrid>
         <w:gridCol w:w="495"/>
@@ -10230,7 +10123,7 @@
 </file>
 
 <file path=word/endnotes.xml><?xml version="1.0" encoding="utf-8"?>
-<w:endnotes xmlns:ve="http://schemas.openxmlformats.org/markup-compatibility/2006" xmlns:o="urn:schemas-microsoft-com:office:office" xmlns:r="http://schemas.openxmlformats.org/officeDocument/2006/relationships" xmlns:m="http://schemas.openxmlformats.org/officeDocument/2006/math" xmlns:v="urn:schemas-microsoft-com:vml" xmlns:wp="http://schemas.openxmlformats.org/drawingml/2006/wordprocessingDrawing" xmlns:w10="urn:schemas-microsoft-com:office:word" xmlns:w="http://schemas.openxmlformats.org/wordprocessingml/2006/main" xmlns:wne="http://schemas.microsoft.com/office/word/2006/wordml">
+<w:endnotes xmlns:wpc="http://schemas.microsoft.com/office/word/2010/wordprocessingCanvas" xmlns:mc="http://schemas.openxmlformats.org/markup-compatibility/2006" xmlns:o="urn:schemas-microsoft-com:office:office" xmlns:r="http://schemas.openxmlformats.org/officeDocument/2006/relationships" xmlns:m="http://schemas.openxmlformats.org/officeDocument/2006/math" xmlns:v="urn:schemas-microsoft-com:vml" xmlns:wp14="http://schemas.microsoft.com/office/word/2010/wordprocessingDrawing" xmlns:wp="http://schemas.openxmlformats.org/drawingml/2006/wordprocessingDrawing" xmlns:w10="urn:schemas-microsoft-com:office:word" xmlns:w="http://schemas.openxmlformats.org/wordprocessingml/2006/main" xmlns:w14="http://schemas.microsoft.com/office/word/2010/wordml" xmlns:w15="http://schemas.microsoft.com/office/word/2012/wordml" xmlns:wpg="http://schemas.microsoft.com/office/word/2010/wordprocessingGroup" xmlns:wpi="http://schemas.microsoft.com/office/word/2010/wordprocessingInk" xmlns:wne="http://schemas.microsoft.com/office/word/2006/wordml" xmlns:wps="http://schemas.microsoft.com/office/word/2010/wordprocessingShape" mc:Ignorable="w14 w15 wp14">
   <w:endnote w:type="separator" w:id="-1">
     <w:p>
       <w:r>
@@ -10249,7 +10142,7 @@
 </file>
 
 <file path=word/footer1.xml><?xml version="1.0" encoding="utf-8"?>
-<w:ftr xmlns:ve="http://schemas.openxmlformats.org/markup-compatibility/2006" xmlns:o="urn:schemas-microsoft-com:office:office" xmlns:r="http://schemas.openxmlformats.org/officeDocument/2006/relationships" xmlns:m="http://schemas.openxmlformats.org/officeDocument/2006/math" xmlns:v="urn:schemas-microsoft-com:vml" xmlns:wp="http://schemas.openxmlformats.org/drawingml/2006/wordprocessingDrawing" xmlns:w10="urn:schemas-microsoft-com:office:word" xmlns:w="http://schemas.openxmlformats.org/wordprocessingml/2006/main" xmlns:wne="http://schemas.microsoft.com/office/word/2006/wordml">
+<w:ftr xmlns:wpc="http://schemas.microsoft.com/office/word/2010/wordprocessingCanvas" xmlns:mc="http://schemas.openxmlformats.org/markup-compatibility/2006" xmlns:o="urn:schemas-microsoft-com:office:office" xmlns:r="http://schemas.openxmlformats.org/officeDocument/2006/relationships" xmlns:m="http://schemas.openxmlformats.org/officeDocument/2006/math" xmlns:v="urn:schemas-microsoft-com:vml" xmlns:wp14="http://schemas.microsoft.com/office/word/2010/wordprocessingDrawing" xmlns:wp="http://schemas.openxmlformats.org/drawingml/2006/wordprocessingDrawing" xmlns:w10="urn:schemas-microsoft-com:office:word" xmlns:w="http://schemas.openxmlformats.org/wordprocessingml/2006/main" xmlns:w14="http://schemas.microsoft.com/office/word/2010/wordml" xmlns:w15="http://schemas.microsoft.com/office/word/2012/wordml" xmlns:wpg="http://schemas.microsoft.com/office/word/2010/wordprocessingGroup" xmlns:wpi="http://schemas.microsoft.com/office/word/2010/wordprocessingInk" xmlns:wne="http://schemas.microsoft.com/office/word/2006/wordml" xmlns:wps="http://schemas.microsoft.com/office/word/2010/wordprocessingShape" mc:Ignorable="w14 w15 wp14">
   <w:p>
     <w:pPr>
       <w:pStyle w:val="Footer"/>
@@ -10503,7 +10396,7 @@
 </file>
 
 <file path=word/footnotes.xml><?xml version="1.0" encoding="utf-8"?>
-<w:footnotes xmlns:ve="http://schemas.openxmlformats.org/markup-compatibility/2006" xmlns:o="urn:schemas-microsoft-com:office:office" xmlns:r="http://schemas.openxmlformats.org/officeDocument/2006/relationships" xmlns:m="http://schemas.openxmlformats.org/officeDocument/2006/math" xmlns:v="urn:schemas-microsoft-com:vml" xmlns:wp="http://schemas.openxmlformats.org/drawingml/2006/wordprocessingDrawing" xmlns:w10="urn:schemas-microsoft-com:office:word" xmlns:w="http://schemas.openxmlformats.org/wordprocessingml/2006/main" xmlns:wne="http://schemas.microsoft.com/office/word/2006/wordml">
+<w:footnotes xmlns:wpc="http://schemas.microsoft.com/office/word/2010/wordprocessingCanvas" xmlns:mc="http://schemas.openxmlformats.org/markup-compatibility/2006" xmlns:o="urn:schemas-microsoft-com:office:office" xmlns:r="http://schemas.openxmlformats.org/officeDocument/2006/relationships" xmlns:m="http://schemas.openxmlformats.org/officeDocument/2006/math" xmlns:v="urn:schemas-microsoft-com:vml" xmlns:wp14="http://schemas.microsoft.com/office/word/2010/wordprocessingDrawing" xmlns:wp="http://schemas.openxmlformats.org/drawingml/2006/wordprocessingDrawing" xmlns:w10="urn:schemas-microsoft-com:office:word" xmlns:w="http://schemas.openxmlformats.org/wordprocessingml/2006/main" xmlns:w14="http://schemas.microsoft.com/office/word/2010/wordml" xmlns:w15="http://schemas.microsoft.com/office/word/2012/wordml" xmlns:wpg="http://schemas.microsoft.com/office/word/2010/wordprocessingGroup" xmlns:wpi="http://schemas.microsoft.com/office/word/2010/wordprocessingInk" xmlns:wne="http://schemas.microsoft.com/office/word/2006/wordml" xmlns:wps="http://schemas.microsoft.com/office/word/2010/wordprocessingShape" mc:Ignorable="w14 w15 wp14">
   <w:footnote w:type="separator" w:id="-1">
     <w:p>
       <w:r>
@@ -10522,8 +10415,8 @@
 </file>
 
 <file path=word/numbering.xml><?xml version="1.0" encoding="utf-8"?>
-<w:numbering xmlns:ve="http://schemas.openxmlformats.org/markup-compatibility/2006" xmlns:o="urn:schemas-microsoft-com:office:office" xmlns:r="http://schemas.openxmlformats.org/officeDocument/2006/relationships" xmlns:m="http://schemas.openxmlformats.org/officeDocument/2006/math" xmlns:v="urn:schemas-microsoft-com:vml" xmlns:wp="http://schemas.openxmlformats.org/drawingml/2006/wordprocessingDrawing" xmlns:w10="urn:schemas-microsoft-com:office:word" xmlns:w="http://schemas.openxmlformats.org/wordprocessingml/2006/main" xmlns:wne="http://schemas.microsoft.com/office/word/2006/wordml">
-  <w:abstractNum w:abstractNumId="0">
+<w:numbering xmlns:wpc="http://schemas.microsoft.com/office/word/2010/wordprocessingCanvas" xmlns:mc="http://schemas.openxmlformats.org/markup-compatibility/2006" xmlns:o="urn:schemas-microsoft-com:office:office" xmlns:r="http://schemas.openxmlformats.org/officeDocument/2006/relationships" xmlns:m="http://schemas.openxmlformats.org/officeDocument/2006/math" xmlns:v="urn:schemas-microsoft-com:vml" xmlns:wp14="http://schemas.microsoft.com/office/word/2010/wordprocessingDrawing" xmlns:wp="http://schemas.openxmlformats.org/drawingml/2006/wordprocessingDrawing" xmlns:w10="urn:schemas-microsoft-com:office:word" xmlns:w="http://schemas.openxmlformats.org/wordprocessingml/2006/main" xmlns:w14="http://schemas.microsoft.com/office/word/2010/wordml" xmlns:w15="http://schemas.microsoft.com/office/word/2012/wordml" xmlns:wpg="http://schemas.microsoft.com/office/word/2010/wordprocessingGroup" xmlns:wpi="http://schemas.microsoft.com/office/word/2010/wordprocessingInk" xmlns:wne="http://schemas.microsoft.com/office/word/2006/wordml" xmlns:wps="http://schemas.microsoft.com/office/word/2010/wordprocessingShape" mc:Ignorable="w14 w15 wp14">
+  <w:abstractNum w:abstractNumId="0" w15:restartNumberingAfterBreak="0">
     <w:nsid w:val="18EF5069"/>
     <w:multiLevelType w:val="multilevel"/>
     <w:tmpl w:val="36F25FFC"/>
@@ -10672,7 +10565,7 @@
       </w:rPr>
     </w:lvl>
   </w:abstractNum>
-  <w:abstractNum w:abstractNumId="1">
+  <w:abstractNum w:abstractNumId="1" w15:restartNumberingAfterBreak="0">
     <w:nsid w:val="25876F17"/>
     <w:multiLevelType w:val="multilevel"/>
     <w:tmpl w:val="29A854A8"/>
@@ -10821,7 +10714,7 @@
       </w:rPr>
     </w:lvl>
   </w:abstractNum>
-  <w:abstractNum w:abstractNumId="2">
+  <w:abstractNum w:abstractNumId="2" w15:restartNumberingAfterBreak="0">
     <w:nsid w:val="34B83537"/>
     <w:multiLevelType w:val="multilevel"/>
     <w:tmpl w:val="8C9009F0"/>
@@ -10934,7 +10827,7 @@
       </w:pPr>
     </w:lvl>
   </w:abstractNum>
-  <w:abstractNum w:abstractNumId="3">
+  <w:abstractNum w:abstractNumId="3" w15:restartNumberingAfterBreak="0">
     <w:nsid w:val="4E346599"/>
     <w:multiLevelType w:val="multilevel"/>
     <w:tmpl w:val="B824F3A0"/>
@@ -11083,7 +10976,7 @@
       </w:rPr>
     </w:lvl>
   </w:abstractNum>
-  <w:abstractNum w:abstractNumId="4">
+  <w:abstractNum w:abstractNumId="4" w15:restartNumberingAfterBreak="0">
     <w:nsid w:val="5B690724"/>
     <w:multiLevelType w:val="multilevel"/>
     <w:tmpl w:val="45AA0DB8"/>
@@ -11232,7 +11125,7 @@
       </w:rPr>
     </w:lvl>
   </w:abstractNum>
-  <w:abstractNum w:abstractNumId="5">
+  <w:abstractNum w:abstractNumId="5" w15:restartNumberingAfterBreak="0">
     <w:nsid w:val="65C15EA1"/>
     <w:multiLevelType w:val="multilevel"/>
     <w:tmpl w:val="2A44C8B0"/>
@@ -11381,7 +11274,7 @@
       </w:rPr>
     </w:lvl>
   </w:abstractNum>
-  <w:abstractNum w:abstractNumId="6">
+  <w:abstractNum w:abstractNumId="6" w15:restartNumberingAfterBreak="0">
     <w:nsid w:val="702E590A"/>
     <w:multiLevelType w:val="multilevel"/>
     <w:tmpl w:val="C27A5F14"/>
@@ -11494,7 +11387,7 @@
       </w:pPr>
     </w:lvl>
   </w:abstractNum>
-  <w:abstractNum w:abstractNumId="7">
+  <w:abstractNum w:abstractNumId="7" w15:restartNumberingAfterBreak="0">
     <w:nsid w:val="7FA663EC"/>
     <w:multiLevelType w:val="multilevel"/>
     <w:tmpl w:val="5FCC797E"/>
@@ -11698,7 +11591,7 @@
 </file>
 
 <file path=word/styles.xml><?xml version="1.0" encoding="utf-8"?>
-<w:styles xmlns:r="http://schemas.openxmlformats.org/officeDocument/2006/relationships" xmlns:w="http://schemas.openxmlformats.org/wordprocessingml/2006/main">
+<w:styles xmlns:mc="http://schemas.openxmlformats.org/markup-compatibility/2006" xmlns:r="http://schemas.openxmlformats.org/officeDocument/2006/relationships" xmlns:w="http://schemas.openxmlformats.org/wordprocessingml/2006/main" xmlns:w14="http://schemas.microsoft.com/office/word/2010/wordml" xmlns:w15="http://schemas.microsoft.com/office/word/2012/wordml" mc:Ignorable="w14 w15">
   <w:docDefaults>
     <w:rPrDefault>
       <w:rPr>
@@ -11710,144 +11603,378 @@
     </w:rPrDefault>
     <w:pPrDefault/>
   </w:docDefaults>
-  <w:latentStyles w:defLockedState="0" w:defUIPriority="99" w:defSemiHidden="1" w:defUnhideWhenUsed="1" w:defQFormat="0" w:count="267">
-    <w:lsdException w:name="Normal" w:semiHidden="0" w:uiPriority="0" w:unhideWhenUsed="0" w:qFormat="1"/>
-    <w:lsdException w:name="heading 1" w:semiHidden="0" w:uiPriority="9" w:unhideWhenUsed="0" w:qFormat="1"/>
-    <w:lsdException w:name="heading 2" w:uiPriority="9" w:qFormat="1"/>
-    <w:lsdException w:name="heading 3" w:uiPriority="9" w:qFormat="1"/>
-    <w:lsdException w:name="heading 4" w:uiPriority="9" w:qFormat="1"/>
-    <w:lsdException w:name="heading 5" w:uiPriority="9" w:qFormat="1"/>
-    <w:lsdException w:name="heading 6" w:uiPriority="9" w:qFormat="1"/>
-    <w:lsdException w:name="heading 7" w:uiPriority="9" w:qFormat="1"/>
-    <w:lsdException w:name="heading 8" w:uiPriority="9" w:qFormat="1"/>
-    <w:lsdException w:name="heading 9" w:uiPriority="9" w:qFormat="1"/>
-    <w:lsdException w:name="toc 1" w:uiPriority="39"/>
-    <w:lsdException w:name="toc 2" w:uiPriority="39"/>
-    <w:lsdException w:name="toc 3" w:uiPriority="39"/>
-    <w:lsdException w:name="toc 4" w:uiPriority="39"/>
-    <w:lsdException w:name="toc 5" w:uiPriority="39"/>
-    <w:lsdException w:name="toc 6" w:uiPriority="39"/>
-    <w:lsdException w:name="toc 7" w:uiPriority="39"/>
-    <w:lsdException w:name="toc 8" w:uiPriority="39"/>
-    <w:lsdException w:name="toc 9" w:uiPriority="39"/>
-    <w:lsdException w:name="caption" w:uiPriority="35" w:qFormat="1"/>
-    <w:lsdException w:name="Title" w:semiHidden="0" w:uiPriority="10" w:unhideWhenUsed="0" w:qFormat="1"/>
-    <w:lsdException w:name="Default Paragraph Font" w:uiPriority="1"/>
-    <w:lsdException w:name="Subtitle" w:semiHidden="0" w:uiPriority="11" w:unhideWhenUsed="0" w:qFormat="1"/>
-    <w:lsdException w:name="Strong" w:semiHidden="0" w:uiPriority="22" w:unhideWhenUsed="0" w:qFormat="1"/>
-    <w:lsdException w:name="Emphasis" w:semiHidden="0" w:uiPriority="20" w:unhideWhenUsed="0" w:qFormat="1"/>
-    <w:lsdException w:name="Table Grid" w:semiHidden="0" w:uiPriority="59" w:unhideWhenUsed="0"/>
-    <w:lsdException w:name="Placeholder Text" w:unhideWhenUsed="0"/>
-    <w:lsdException w:name="No Spacing" w:semiHidden="0" w:uiPriority="1" w:unhideWhenUsed="0" w:qFormat="1"/>
-    <w:lsdException w:name="Light Shading" w:semiHidden="0" w:uiPriority="60" w:unhideWhenUsed="0"/>
-    <w:lsdException w:name="Light List" w:semiHidden="0" w:uiPriority="61" w:unhideWhenUsed="0"/>
-    <w:lsdException w:name="Light Grid" w:semiHidden="0" w:uiPriority="62" w:unhideWhenUsed="0"/>
-    <w:lsdException w:name="Medium Shading 1" w:semiHidden="0" w:uiPriority="63" w:unhideWhenUsed="0"/>
-    <w:lsdException w:name="Medium Shading 2" w:semiHidden="0" w:uiPriority="64" w:unhideWhenUsed="0"/>
-    <w:lsdException w:name="Medium List 1" w:semiHidden="0" w:uiPriority="65" w:unhideWhenUsed="0"/>
-    <w:lsdException w:name="Medium List 2" w:semiHidden="0" w:uiPriority="66" w:unhideWhenUsed="0"/>
-    <w:lsdException w:name="Medium Grid 1" w:semiHidden="0" w:uiPriority="67" w:unhideWhenUsed="0"/>
-    <w:lsdException w:name="Medium Grid 2" w:semiHidden="0" w:uiPriority="68" w:unhideWhenUsed="0"/>
-    <w:lsdException w:name="Medium Grid 3" w:semiHidden="0" w:uiPriority="69" w:unhideWhenUsed="0"/>
-    <w:lsdException w:name="Dark List" w:semiHidden="0" w:uiPriority="70" w:unhideWhenUsed="0"/>
-    <w:lsdException w:name="Colorful Shading" w:semiHidden="0" w:uiPriority="71" w:unhideWhenUsed="0"/>
-    <w:lsdException w:name="Colorful List" w:semiHidden="0" w:uiPriority="72" w:unhideWhenUsed="0"/>
-    <w:lsdException w:name="Colorful Grid" w:semiHidden="0" w:uiPriority="73" w:unhideWhenUsed="0"/>
-    <w:lsdException w:name="Light Shading Accent 1" w:semiHidden="0" w:uiPriority="60" w:unhideWhenUsed="0"/>
-    <w:lsdException w:name="Light List Accent 1" w:semiHidden="0" w:uiPriority="61" w:unhideWhenUsed="0"/>
-    <w:lsdException w:name="Light Grid Accent 1" w:semiHidden="0" w:uiPriority="62" w:unhideWhenUsed="0"/>
-    <w:lsdException w:name="Medium Shading 1 Accent 1" w:semiHidden="0" w:uiPriority="63" w:unhideWhenUsed="0"/>
-    <w:lsdException w:name="Medium Shading 2 Accent 1" w:semiHidden="0" w:uiPriority="64" w:unhideWhenUsed="0"/>
-    <w:lsdException w:name="Medium List 1 Accent 1" w:semiHidden="0" w:uiPriority="65" w:unhideWhenUsed="0"/>
-    <w:lsdException w:name="Revision" w:unhideWhenUsed="0"/>
-    <w:lsdException w:name="List Paragraph" w:semiHidden="0" w:uiPriority="34" w:unhideWhenUsed="0" w:qFormat="1"/>
-    <w:lsdException w:name="Quote" w:semiHidden="0" w:uiPriority="29" w:unhideWhenUsed="0" w:qFormat="1"/>
-    <w:lsdException w:name="Intense Quote" w:semiHidden="0" w:uiPriority="30" w:unhideWhenUsed="0" w:qFormat="1"/>
-    <w:lsdException w:name="Medium List 2 Accent 1" w:semiHidden="0" w:uiPriority="66" w:unhideWhenUsed="0"/>
-    <w:lsdException w:name="Medium Grid 1 Accent 1" w:semiHidden="0" w:uiPriority="67" w:unhideWhenUsed="0"/>
-    <w:lsdException w:name="Medium Grid 2 Accent 1" w:semiHidden="0" w:uiPriority="68" w:unhideWhenUsed="0"/>
-    <w:lsdException w:name="Medium Grid 3 Accent 1" w:semiHidden="0" w:uiPriority="69" w:unhideWhenUsed="0"/>
-    <w:lsdException w:name="Dark List Accent 1" w:semiHidden="0" w:uiPriority="70" w:unhideWhenUsed="0"/>
-    <w:lsdException w:name="Colorful Shading Accent 1" w:semiHidden="0" w:uiPriority="71" w:unhideWhenUsed="0"/>
-    <w:lsdException w:name="Colorful List Accent 1" w:semiHidden="0" w:uiPriority="72" w:unhideWhenUsed="0"/>
-    <w:lsdException w:name="Colorful Grid Accent 1" w:semiHidden="0" w:uiPriority="73" w:unhideWhenUsed="0"/>
-    <w:lsdException w:name="Light Shading Accent 2" w:semiHidden="0" w:uiPriority="60" w:unhideWhenUsed="0"/>
-    <w:lsdException w:name="Light List Accent 2" w:semiHidden="0" w:uiPriority="61" w:unhideWhenUsed="0"/>
-    <w:lsdException w:name="Light Grid Accent 2" w:semiHidden="0" w:uiPriority="62" w:unhideWhenUsed="0"/>
-    <w:lsdException w:name="Medium Shading 1 Accent 2" w:semiHidden="0" w:uiPriority="63" w:unhideWhenUsed="0"/>
-    <w:lsdException w:name="Medium Shading 2 Accent 2" w:semiHidden="0" w:uiPriority="64" w:unhideWhenUsed="0"/>
-    <w:lsdException w:name="Medium List 1 Accent 2" w:semiHidden="0" w:uiPriority="65" w:unhideWhenUsed="0"/>
-    <w:lsdException w:name="Medium List 2 Accent 2" w:semiHidden="0" w:uiPriority="66" w:unhideWhenUsed="0"/>
-    <w:lsdException w:name="Medium Grid 1 Accent 2" w:semiHidden="0" w:uiPriority="67" w:unhideWhenUsed="0"/>
-    <w:lsdException w:name="Medium Grid 2 Accent 2" w:semiHidden="0" w:uiPriority="68" w:unhideWhenUsed="0"/>
-    <w:lsdException w:name="Medium Grid 3 Accent 2" w:semiHidden="0" w:uiPriority="69" w:unhideWhenUsed="0"/>
-    <w:lsdException w:name="Dark List Accent 2" w:semiHidden="0" w:uiPriority="70" w:unhideWhenUsed="0"/>
-    <w:lsdException w:name="Colorful Shading Accent 2" w:semiHidden="0" w:uiPriority="71" w:unhideWhenUsed="0"/>
-    <w:lsdException w:name="Colorful List Accent 2" w:semiHidden="0" w:uiPriority="72" w:unhideWhenUsed="0"/>
-    <w:lsdException w:name="Colorful Grid Accent 2" w:semiHidden="0" w:uiPriority="73" w:unhideWhenUsed="0"/>
-    <w:lsdException w:name="Light Shading Accent 3" w:semiHidden="0" w:uiPriority="60" w:unhideWhenUsed="0"/>
-    <w:lsdException w:name="Light List Accent 3" w:semiHidden="0" w:uiPriority="61" w:unhideWhenUsed="0"/>
-    <w:lsdException w:name="Light Grid Accent 3" w:semiHidden="0" w:uiPriority="62" w:unhideWhenUsed="0"/>
-    <w:lsdException w:name="Medium Shading 1 Accent 3" w:semiHidden="0" w:uiPriority="63" w:unhideWhenUsed="0"/>
-    <w:lsdException w:name="Medium Shading 2 Accent 3" w:semiHidden="0" w:uiPriority="64" w:unhideWhenUsed="0"/>
-    <w:lsdException w:name="Medium List 1 Accent 3" w:semiHidden="0" w:uiPriority="65" w:unhideWhenUsed="0"/>
-    <w:lsdException w:name="Medium List 2 Accent 3" w:semiHidden="0" w:uiPriority="66" w:unhideWhenUsed="0"/>
-    <w:lsdException w:name="Medium Grid 1 Accent 3" w:semiHidden="0" w:uiPriority="67" w:unhideWhenUsed="0"/>
-    <w:lsdException w:name="Medium Grid 2 Accent 3" w:semiHidden="0" w:uiPriority="68" w:unhideWhenUsed="0"/>
-    <w:lsdException w:name="Medium Grid 3 Accent 3" w:semiHidden="0" w:uiPriority="69" w:unhideWhenUsed="0"/>
-    <w:lsdException w:name="Dark List Accent 3" w:semiHidden="0" w:uiPriority="70" w:unhideWhenUsed="0"/>
-    <w:lsdException w:name="Colorful Shading Accent 3" w:semiHidden="0" w:uiPriority="71" w:unhideWhenUsed="0"/>
-    <w:lsdException w:name="Colorful List Accent 3" w:semiHidden="0" w:uiPriority="72" w:unhideWhenUsed="0"/>
-    <w:lsdException w:name="Colorful Grid Accent 3" w:semiHidden="0" w:uiPriority="73" w:unhideWhenUsed="0"/>
-    <w:lsdException w:name="Light Shading Accent 4" w:semiHidden="0" w:uiPriority="60" w:unhideWhenUsed="0"/>
-    <w:lsdException w:name="Light List Accent 4" w:semiHidden="0" w:uiPriority="61" w:unhideWhenUsed="0"/>
-    <w:lsdException w:name="Light Grid Accent 4" w:semiHidden="0" w:uiPriority="62" w:unhideWhenUsed="0"/>
-    <w:lsdException w:name="Medium Shading 1 Accent 4" w:semiHidden="0" w:uiPriority="63" w:unhideWhenUsed="0"/>
-    <w:lsdException w:name="Medium Shading 2 Accent 4" w:semiHidden="0" w:uiPriority="64" w:unhideWhenUsed="0"/>
-    <w:lsdException w:name="Medium List 1 Accent 4" w:semiHidden="0" w:uiPriority="65" w:unhideWhenUsed="0"/>
-    <w:lsdException w:name="Medium List 2 Accent 4" w:semiHidden="0" w:uiPriority="66" w:unhideWhenUsed="0"/>
-    <w:lsdException w:name="Medium Grid 1 Accent 4" w:semiHidden="0" w:uiPriority="67" w:unhideWhenUsed="0"/>
-    <w:lsdException w:name="Medium Grid 2 Accent 4" w:semiHidden="0" w:uiPriority="68" w:unhideWhenUsed="0"/>
-    <w:lsdException w:name="Medium Grid 3 Accent 4" w:semiHidden="0" w:uiPriority="69" w:unhideWhenUsed="0"/>
-    <w:lsdException w:name="Dark List Accent 4" w:semiHidden="0" w:uiPriority="70" w:unhideWhenUsed="0"/>
-    <w:lsdException w:name="Colorful Shading Accent 4" w:semiHidden="0" w:uiPriority="71" w:unhideWhenUsed="0"/>
-    <w:lsdException w:name="Colorful List Accent 4" w:semiHidden="0" w:uiPriority="72" w:unhideWhenUsed="0"/>
-    <w:lsdException w:name="Colorful Grid Accent 4" w:semiHidden="0" w:uiPriority="73" w:unhideWhenUsed="0"/>
-    <w:lsdException w:name="Light Shading Accent 5" w:semiHidden="0" w:uiPriority="60" w:unhideWhenUsed="0"/>
-    <w:lsdException w:name="Light List Accent 5" w:semiHidden="0" w:uiPriority="61" w:unhideWhenUsed="0"/>
-    <w:lsdException w:name="Light Grid Accent 5" w:semiHidden="0" w:uiPriority="62" w:unhideWhenUsed="0"/>
-    <w:lsdException w:name="Medium Shading 1 Accent 5" w:semiHidden="0" w:uiPriority="63" w:unhideWhenUsed="0"/>
-    <w:lsdException w:name="Medium Shading 2 Accent 5" w:semiHidden="0" w:uiPriority="64" w:unhideWhenUsed="0"/>
-    <w:lsdException w:name="Medium List 1 Accent 5" w:semiHidden="0" w:uiPriority="65" w:unhideWhenUsed="0"/>
-    <w:lsdException w:name="Medium List 2 Accent 5" w:semiHidden="0" w:uiPriority="66" w:unhideWhenUsed="0"/>
-    <w:lsdException w:name="Medium Grid 1 Accent 5" w:semiHidden="0" w:uiPriority="67" w:unhideWhenUsed="0"/>
-    <w:lsdException w:name="Medium Grid 2 Accent 5" w:semiHidden="0" w:uiPriority="68" w:unhideWhenUsed="0"/>
-    <w:lsdException w:name="Medium Grid 3 Accent 5" w:semiHidden="0" w:uiPriority="69" w:unhideWhenUsed="0"/>
-    <w:lsdException w:name="Dark List Accent 5" w:semiHidden="0" w:uiPriority="70" w:unhideWhenUsed="0"/>
-    <w:lsdException w:name="Colorful Shading Accent 5" w:semiHidden="0" w:uiPriority="71" w:unhideWhenUsed="0"/>
-    <w:lsdException w:name="Colorful List Accent 5" w:semiHidden="0" w:uiPriority="72" w:unhideWhenUsed="0"/>
-    <w:lsdException w:name="Colorful Grid Accent 5" w:semiHidden="0" w:uiPriority="73" w:unhideWhenUsed="0"/>
-    <w:lsdException w:name="Light Shading Accent 6" w:semiHidden="0" w:uiPriority="60" w:unhideWhenUsed="0"/>
-    <w:lsdException w:name="Light List Accent 6" w:semiHidden="0" w:uiPriority="61" w:unhideWhenUsed="0"/>
-    <w:lsdException w:name="Light Grid Accent 6" w:semiHidden="0" w:uiPriority="62" w:unhideWhenUsed="0"/>
-    <w:lsdException w:name="Medium Shading 1 Accent 6" w:semiHidden="0" w:uiPriority="63" w:unhideWhenUsed="0"/>
-    <w:lsdException w:name="Medium Shading 2 Accent 6" w:semiHidden="0" w:uiPriority="64" w:unhideWhenUsed="0"/>
-    <w:lsdException w:name="Medium List 1 Accent 6" w:semiHidden="0" w:uiPriority="65" w:unhideWhenUsed="0"/>
-    <w:lsdException w:name="Medium List 2 Accent 6" w:semiHidden="0" w:uiPriority="66" w:unhideWhenUsed="0"/>
-    <w:lsdException w:name="Medium Grid 1 Accent 6" w:semiHidden="0" w:uiPriority="67" w:unhideWhenUsed="0"/>
-    <w:lsdException w:name="Medium Grid 2 Accent 6" w:semiHidden="0" w:uiPriority="68" w:unhideWhenUsed="0"/>
-    <w:lsdException w:name="Medium Grid 3 Accent 6" w:semiHidden="0" w:uiPriority="69" w:unhideWhenUsed="0"/>
-    <w:lsdException w:name="Dark List Accent 6" w:semiHidden="0" w:uiPriority="70" w:unhideWhenUsed="0"/>
-    <w:lsdException w:name="Colorful Shading Accent 6" w:semiHidden="0" w:uiPriority="71" w:unhideWhenUsed="0"/>
-    <w:lsdException w:name="Colorful List Accent 6" w:semiHidden="0" w:uiPriority="72" w:unhideWhenUsed="0"/>
-    <w:lsdException w:name="Colorful Grid Accent 6" w:semiHidden="0" w:uiPriority="73" w:unhideWhenUsed="0"/>
-    <w:lsdException w:name="Subtle Emphasis" w:semiHidden="0" w:uiPriority="19" w:unhideWhenUsed="0" w:qFormat="1"/>
-    <w:lsdException w:name="Intense Emphasis" w:semiHidden="0" w:uiPriority="21" w:unhideWhenUsed="0" w:qFormat="1"/>
-    <w:lsdException w:name="Subtle Reference" w:semiHidden="0" w:uiPriority="31" w:unhideWhenUsed="0" w:qFormat="1"/>
-    <w:lsdException w:name="Intense Reference" w:semiHidden="0" w:uiPriority="32" w:unhideWhenUsed="0" w:qFormat="1"/>
-    <w:lsdException w:name="Book Title" w:semiHidden="0" w:uiPriority="33" w:unhideWhenUsed="0" w:qFormat="1"/>
-    <w:lsdException w:name="Bibliography" w:uiPriority="37"/>
-    <w:lsdException w:name="TOC Heading" w:uiPriority="39" w:qFormat="1"/>
+  <w:latentStyles w:defLockedState="0" w:defUIPriority="99" w:defSemiHidden="0" w:defUnhideWhenUsed="0" w:defQFormat="0" w:count="371">
+    <w:lsdException w:name="Normal" w:uiPriority="0" w:qFormat="1"/>
+    <w:lsdException w:name="heading 1" w:uiPriority="9" w:qFormat="1"/>
+    <w:lsdException w:name="heading 2" w:semiHidden="1" w:uiPriority="9" w:unhideWhenUsed="1" w:qFormat="1"/>
+    <w:lsdException w:name="heading 3" w:semiHidden="1" w:uiPriority="9" w:unhideWhenUsed="1" w:qFormat="1"/>
+    <w:lsdException w:name="heading 4" w:semiHidden="1" w:uiPriority="9" w:unhideWhenUsed="1" w:qFormat="1"/>
+    <w:lsdException w:name="heading 5" w:semiHidden="1" w:uiPriority="9" w:unhideWhenUsed="1" w:qFormat="1"/>
+    <w:lsdException w:name="heading 6" w:semiHidden="1" w:uiPriority="9" w:unhideWhenUsed="1" w:qFormat="1"/>
+    <w:lsdException w:name="heading 7" w:semiHidden="1" w:uiPriority="9" w:unhideWhenUsed="1" w:qFormat="1"/>
+    <w:lsdException w:name="heading 8" w:semiHidden="1" w:uiPriority="9" w:unhideWhenUsed="1" w:qFormat="1"/>
+    <w:lsdException w:name="heading 9" w:semiHidden="1" w:uiPriority="9" w:unhideWhenUsed="1" w:qFormat="1"/>
+    <w:lsdException w:name="index 1" w:semiHidden="1" w:unhideWhenUsed="1"/>
+    <w:lsdException w:name="index 2" w:semiHidden="1" w:unhideWhenUsed="1"/>
+    <w:lsdException w:name="index 3" w:semiHidden="1" w:unhideWhenUsed="1"/>
+    <w:lsdException w:name="index 4" w:semiHidden="1" w:unhideWhenUsed="1"/>
+    <w:lsdException w:name="index 5" w:semiHidden="1" w:unhideWhenUsed="1"/>
+    <w:lsdException w:name="index 6" w:semiHidden="1" w:unhideWhenUsed="1"/>
+    <w:lsdException w:name="index 7" w:semiHidden="1" w:unhideWhenUsed="1"/>
+    <w:lsdException w:name="index 8" w:semiHidden="1" w:unhideWhenUsed="1"/>
+    <w:lsdException w:name="index 9" w:semiHidden="1" w:unhideWhenUsed="1"/>
+    <w:lsdException w:name="toc 1" w:semiHidden="1" w:uiPriority="39" w:unhideWhenUsed="1"/>
+    <w:lsdException w:name="toc 2" w:semiHidden="1" w:uiPriority="39" w:unhideWhenUsed="1"/>
+    <w:lsdException w:name="toc 3" w:semiHidden="1" w:uiPriority="39" w:unhideWhenUsed="1"/>
+    <w:lsdException w:name="toc 4" w:semiHidden="1" w:uiPriority="39" w:unhideWhenUsed="1"/>
+    <w:lsdException w:name="toc 5" w:semiHidden="1" w:uiPriority="39" w:unhideWhenUsed="1"/>
+    <w:lsdException w:name="toc 6" w:semiHidden="1" w:uiPriority="39" w:unhideWhenUsed="1"/>
+    <w:lsdException w:name="toc 7" w:semiHidden="1" w:uiPriority="39" w:unhideWhenUsed="1"/>
+    <w:lsdException w:name="toc 8" w:semiHidden="1" w:uiPriority="39" w:unhideWhenUsed="1"/>
+    <w:lsdException w:name="toc 9" w:semiHidden="1" w:uiPriority="39" w:unhideWhenUsed="1"/>
+    <w:lsdException w:name="Normal Indent" w:semiHidden="1" w:unhideWhenUsed="1"/>
+    <w:lsdException w:name="footnote text" w:semiHidden="1" w:unhideWhenUsed="1"/>
+    <w:lsdException w:name="annotation text" w:semiHidden="1" w:unhideWhenUsed="1"/>
+    <w:lsdException w:name="header" w:semiHidden="1" w:unhideWhenUsed="1"/>
+    <w:lsdException w:name="footer" w:semiHidden="1" w:unhideWhenUsed="1"/>
+    <w:lsdException w:name="index heading" w:semiHidden="1" w:unhideWhenUsed="1"/>
+    <w:lsdException w:name="caption" w:semiHidden="1" w:uiPriority="35" w:unhideWhenUsed="1" w:qFormat="1"/>
+    <w:lsdException w:name="table of figures" w:semiHidden="1" w:unhideWhenUsed="1"/>
+    <w:lsdException w:name="envelope address" w:semiHidden="1" w:unhideWhenUsed="1"/>
+    <w:lsdException w:name="envelope return" w:semiHidden="1" w:unhideWhenUsed="1"/>
+    <w:lsdException w:name="footnote reference" w:semiHidden="1" w:unhideWhenUsed="1"/>
+    <w:lsdException w:name="annotation reference" w:semiHidden="1" w:unhideWhenUsed="1"/>
+    <w:lsdException w:name="line number" w:semiHidden="1" w:unhideWhenUsed="1"/>
+    <w:lsdException w:name="page number" w:semiHidden="1" w:unhideWhenUsed="1"/>
+    <w:lsdException w:name="endnote reference" w:semiHidden="1" w:unhideWhenUsed="1"/>
+    <w:lsdException w:name="endnote text" w:semiHidden="1" w:unhideWhenUsed="1"/>
+    <w:lsdException w:name="table of authorities" w:semiHidden="1" w:unhideWhenUsed="1"/>
+    <w:lsdException w:name="macro" w:semiHidden="1" w:unhideWhenUsed="1"/>
+    <w:lsdException w:name="toa heading" w:semiHidden="1" w:unhideWhenUsed="1"/>
+    <w:lsdException w:name="List" w:semiHidden="1" w:unhideWhenUsed="1"/>
+    <w:lsdException w:name="List Bullet" w:semiHidden="1" w:unhideWhenUsed="1"/>
+    <w:lsdException w:name="List Number" w:semiHidden="1" w:unhideWhenUsed="1"/>
+    <w:lsdException w:name="List 2" w:semiHidden="1" w:unhideWhenUsed="1"/>
+    <w:lsdException w:name="List 3" w:semiHidden="1" w:unhideWhenUsed="1"/>
+    <w:lsdException w:name="List 4" w:semiHidden="1" w:unhideWhenUsed="1"/>
+    <w:lsdException w:name="List 5" w:semiHidden="1" w:unhideWhenUsed="1"/>
+    <w:lsdException w:name="List Bullet 2" w:semiHidden="1" w:unhideWhenUsed="1"/>
+    <w:lsdException w:name="List Bullet 3" w:semiHidden="1" w:unhideWhenUsed="1"/>
+    <w:lsdException w:name="List Bullet 4" w:semiHidden="1" w:unhideWhenUsed="1"/>
+    <w:lsdException w:name="List Bullet 5" w:semiHidden="1" w:unhideWhenUsed="1"/>
+    <w:lsdException w:name="List Number 2" w:semiHidden="1" w:unhideWhenUsed="1"/>
+    <w:lsdException w:name="List Number 3" w:semiHidden="1" w:unhideWhenUsed="1"/>
+    <w:lsdException w:name="List Number 4" w:semiHidden="1" w:unhideWhenUsed="1"/>
+    <w:lsdException w:name="List Number 5" w:semiHidden="1" w:unhideWhenUsed="1"/>
+    <w:lsdException w:name="Title" w:uiPriority="10" w:qFormat="1"/>
+    <w:lsdException w:name="Closing" w:semiHidden="1" w:unhideWhenUsed="1"/>
+    <w:lsdException w:name="Signature" w:semiHidden="1" w:unhideWhenUsed="1"/>
+    <w:lsdException w:name="Default Paragraph Font" w:semiHidden="1" w:uiPriority="1" w:unhideWhenUsed="1"/>
+    <w:lsdException w:name="Body Text" w:semiHidden="1" w:unhideWhenUsed="1"/>
+    <w:lsdException w:name="Body Text Indent" w:semiHidden="1" w:unhideWhenUsed="1"/>
+    <w:lsdException w:name="List Continue" w:semiHidden="1" w:unhideWhenUsed="1"/>
+    <w:lsdException w:name="List Continue 2" w:semiHidden="1" w:unhideWhenUsed="1"/>
+    <w:lsdException w:name="List Continue 3" w:semiHidden="1" w:unhideWhenUsed="1"/>
+    <w:lsdException w:name="List Continue 4" w:semiHidden="1" w:unhideWhenUsed="1"/>
+    <w:lsdException w:name="List Continue 5" w:semiHidden="1" w:unhideWhenUsed="1"/>
+    <w:lsdException w:name="Message Header" w:semiHidden="1" w:unhideWhenUsed="1"/>
+    <w:lsdException w:name="Subtitle" w:uiPriority="11" w:qFormat="1"/>
+    <w:lsdException w:name="Salutation" w:semiHidden="1" w:unhideWhenUsed="1"/>
+    <w:lsdException w:name="Date" w:semiHidden="1" w:unhideWhenUsed="1"/>
+    <w:lsdException w:name="Body Text First Indent" w:semiHidden="1" w:unhideWhenUsed="1"/>
+    <w:lsdException w:name="Body Text First Indent 2" w:semiHidden="1" w:unhideWhenUsed="1"/>
+    <w:lsdException w:name="Note Heading" w:semiHidden="1" w:unhideWhenUsed="1"/>
+    <w:lsdException w:name="Body Text 2" w:semiHidden="1" w:unhideWhenUsed="1"/>
+    <w:lsdException w:name="Body Text 3" w:semiHidden="1" w:unhideWhenUsed="1"/>
+    <w:lsdException w:name="Body Text Indent 2" w:semiHidden="1" w:unhideWhenUsed="1"/>
+    <w:lsdException w:name="Body Text Indent 3" w:semiHidden="1" w:unhideWhenUsed="1"/>
+    <w:lsdException w:name="Block Text" w:semiHidden="1" w:unhideWhenUsed="1"/>
+    <w:lsdException w:name="Hyperlink" w:semiHidden="1" w:unhideWhenUsed="1"/>
+    <w:lsdException w:name="FollowedHyperlink" w:semiHidden="1" w:unhideWhenUsed="1"/>
+    <w:lsdException w:name="Strong" w:uiPriority="22" w:qFormat="1"/>
+    <w:lsdException w:name="Emphasis" w:uiPriority="20" w:qFormat="1"/>
+    <w:lsdException w:name="Document Map" w:semiHidden="1" w:unhideWhenUsed="1"/>
+    <w:lsdException w:name="Plain Text" w:semiHidden="1" w:unhideWhenUsed="1"/>
+    <w:lsdException w:name="E-mail Signature" w:semiHidden="1" w:unhideWhenUsed="1"/>
+    <w:lsdException w:name="HTML Top of Form" w:semiHidden="1" w:unhideWhenUsed="1"/>
+    <w:lsdException w:name="HTML Bottom of Form" w:semiHidden="1" w:unhideWhenUsed="1"/>
+    <w:lsdException w:name="Normal (Web)" w:semiHidden="1" w:unhideWhenUsed="1"/>
+    <w:lsdException w:name="HTML Acronym" w:semiHidden="1" w:unhideWhenUsed="1"/>
+    <w:lsdException w:name="HTML Address" w:semiHidden="1" w:unhideWhenUsed="1"/>
+    <w:lsdException w:name="HTML Cite" w:semiHidden="1" w:unhideWhenUsed="1"/>
+    <w:lsdException w:name="HTML Code" w:semiHidden="1" w:unhideWhenUsed="1"/>
+    <w:lsdException w:name="HTML Definition" w:semiHidden="1" w:unhideWhenUsed="1"/>
+    <w:lsdException w:name="HTML Keyboard" w:semiHidden="1" w:unhideWhenUsed="1"/>
+    <w:lsdException w:name="HTML Preformatted" w:semiHidden="1" w:unhideWhenUsed="1"/>
+    <w:lsdException w:name="HTML Sample" w:semiHidden="1" w:unhideWhenUsed="1"/>
+    <w:lsdException w:name="HTML Typewriter" w:semiHidden="1" w:unhideWhenUsed="1"/>
+    <w:lsdException w:name="HTML Variable" w:semiHidden="1" w:unhideWhenUsed="1"/>
+    <w:lsdException w:name="Normal Table" w:semiHidden="1" w:unhideWhenUsed="1"/>
+    <w:lsdException w:name="annotation subject" w:semiHidden="1" w:unhideWhenUsed="1"/>
+    <w:lsdException w:name="No List" w:semiHidden="1" w:unhideWhenUsed="1"/>
+    <w:lsdException w:name="Outline List 1" w:semiHidden="1" w:unhideWhenUsed="1"/>
+    <w:lsdException w:name="Outline List 2" w:semiHidden="1" w:unhideWhenUsed="1"/>
+    <w:lsdException w:name="Outline List 3" w:semiHidden="1" w:unhideWhenUsed="1"/>
+    <w:lsdException w:name="Table Simple 1" w:semiHidden="1" w:unhideWhenUsed="1"/>
+    <w:lsdException w:name="Table Simple 2" w:semiHidden="1" w:unhideWhenUsed="1"/>
+    <w:lsdException w:name="Table Simple 3" w:semiHidden="1" w:unhideWhenUsed="1"/>
+    <w:lsdException w:name="Table Classic 1" w:semiHidden="1" w:unhideWhenUsed="1"/>
+    <w:lsdException w:name="Table Classic 2" w:semiHidden="1" w:unhideWhenUsed="1"/>
+    <w:lsdException w:name="Table Classic 3" w:semiHidden="1" w:unhideWhenUsed="1"/>
+    <w:lsdException w:name="Table Classic 4" w:semiHidden="1" w:unhideWhenUsed="1"/>
+    <w:lsdException w:name="Table Colorful 1" w:semiHidden="1" w:unhideWhenUsed="1"/>
+    <w:lsdException w:name="Table Colorful 2" w:semiHidden="1" w:unhideWhenUsed="1"/>
+    <w:lsdException w:name="Table Colorful 3" w:semiHidden="1" w:unhideWhenUsed="1"/>
+    <w:lsdException w:name="Table Columns 1" w:semiHidden="1" w:unhideWhenUsed="1"/>
+    <w:lsdException w:name="Table Columns 2" w:semiHidden="1" w:unhideWhenUsed="1"/>
+    <w:lsdException w:name="Table Columns 3" w:semiHidden="1" w:unhideWhenUsed="1"/>
+    <w:lsdException w:name="Table Columns 4" w:semiHidden="1" w:unhideWhenUsed="1"/>
+    <w:lsdException w:name="Table Columns 5" w:semiHidden="1" w:unhideWhenUsed="1"/>
+    <w:lsdException w:name="Table Grid 1" w:semiHidden="1" w:unhideWhenUsed="1"/>
+    <w:lsdException w:name="Table Grid 2" w:semiHidden="1" w:unhideWhenUsed="1"/>
+    <w:lsdException w:name="Table Grid 3" w:semiHidden="1" w:unhideWhenUsed="1"/>
+    <w:lsdException w:name="Table Grid 4" w:semiHidden="1" w:unhideWhenUsed="1"/>
+    <w:lsdException w:name="Table Grid 5" w:semiHidden="1" w:unhideWhenUsed="1"/>
+    <w:lsdException w:name="Table Grid 6" w:semiHidden="1" w:unhideWhenUsed="1"/>
+    <w:lsdException w:name="Table Grid 7" w:semiHidden="1" w:unhideWhenUsed="1"/>
+    <w:lsdException w:name="Table Grid 8" w:semiHidden="1" w:unhideWhenUsed="1"/>
+    <w:lsdException w:name="Table List 1" w:semiHidden="1" w:unhideWhenUsed="1"/>
+    <w:lsdException w:name="Table List 2" w:semiHidden="1" w:unhideWhenUsed="1"/>
+    <w:lsdException w:name="Table List 3" w:semiHidden="1" w:unhideWhenUsed="1"/>
+    <w:lsdException w:name="Table List 4" w:semiHidden="1" w:unhideWhenUsed="1"/>
+    <w:lsdException w:name="Table List 5" w:semiHidden="1" w:unhideWhenUsed="1"/>
+    <w:lsdException w:name="Table List 6" w:semiHidden="1" w:unhideWhenUsed="1"/>
+    <w:lsdException w:name="Table List 7" w:semiHidden="1" w:unhideWhenUsed="1"/>
+    <w:lsdException w:name="Table List 8" w:semiHidden="1" w:unhideWhenUsed="1"/>
+    <w:lsdException w:name="Table 3D effects 1" w:semiHidden="1" w:unhideWhenUsed="1"/>
+    <w:lsdException w:name="Table 3D effects 2" w:semiHidden="1" w:unhideWhenUsed="1"/>
+    <w:lsdException w:name="Table 3D effects 3" w:semiHidden="1" w:unhideWhenUsed="1"/>
+    <w:lsdException w:name="Table Contemporary" w:semiHidden="1" w:unhideWhenUsed="1"/>
+    <w:lsdException w:name="Table Elegant" w:semiHidden="1" w:unhideWhenUsed="1"/>
+    <w:lsdException w:name="Table Professional" w:semiHidden="1" w:unhideWhenUsed="1"/>
+    <w:lsdException w:name="Table Subtle 1" w:semiHidden="1" w:unhideWhenUsed="1"/>
+    <w:lsdException w:name="Table Subtle 2" w:semiHidden="1" w:unhideWhenUsed="1"/>
+    <w:lsdException w:name="Table Web 1" w:semiHidden="1" w:unhideWhenUsed="1"/>
+    <w:lsdException w:name="Table Web 2" w:semiHidden="1" w:unhideWhenUsed="1"/>
+    <w:lsdException w:name="Table Web 3" w:semiHidden="1" w:unhideWhenUsed="1"/>
+    <w:lsdException w:name="Balloon Text" w:semiHidden="1" w:unhideWhenUsed="1"/>
+    <w:lsdException w:name="Table Grid" w:uiPriority="59"/>
+    <w:lsdException w:name="Table Theme" w:semiHidden="1" w:unhideWhenUsed="1"/>
+    <w:lsdException w:name="Placeholder Text" w:semiHidden="1"/>
+    <w:lsdException w:name="No Spacing" w:uiPriority="1" w:qFormat="1"/>
+    <w:lsdException w:name="Light Shading" w:uiPriority="60"/>
+    <w:lsdException w:name="Light List" w:uiPriority="61"/>
+    <w:lsdException w:name="Light Grid" w:uiPriority="62"/>
+    <w:lsdException w:name="Medium Shading 1" w:uiPriority="63"/>
+    <w:lsdException w:name="Medium Shading 2" w:uiPriority="64"/>
+    <w:lsdException w:name="Medium List 1" w:uiPriority="65"/>
+    <w:lsdException w:name="Medium List 2" w:uiPriority="66"/>
+    <w:lsdException w:name="Medium Grid 1" w:uiPriority="67"/>
+    <w:lsdException w:name="Medium Grid 2" w:uiPriority="68"/>
+    <w:lsdException w:name="Medium Grid 3" w:uiPriority="69"/>
+    <w:lsdException w:name="Dark List" w:uiPriority="70"/>
+    <w:lsdException w:name="Colorful Shading" w:uiPriority="71"/>
+    <w:lsdException w:name="Colorful List" w:uiPriority="72"/>
+    <w:lsdException w:name="Colorful Grid" w:uiPriority="73"/>
+    <w:lsdException w:name="Light Shading Accent 1" w:uiPriority="60"/>
+    <w:lsdException w:name="Light List Accent 1" w:uiPriority="61"/>
+    <w:lsdException w:name="Light Grid Accent 1" w:uiPriority="62"/>
+    <w:lsdException w:name="Medium Shading 1 Accent 1" w:uiPriority="63"/>
+    <w:lsdException w:name="Medium Shading 2 Accent 1" w:uiPriority="64"/>
+    <w:lsdException w:name="Medium List 1 Accent 1" w:uiPriority="65"/>
+    <w:lsdException w:name="Revision" w:semiHidden="1"/>
+    <w:lsdException w:name="List Paragraph" w:uiPriority="34" w:qFormat="1"/>
+    <w:lsdException w:name="Quote" w:uiPriority="29" w:qFormat="1"/>
+    <w:lsdException w:name="Intense Quote" w:uiPriority="30" w:qFormat="1"/>
+    <w:lsdException w:name="Medium List 2 Accent 1" w:uiPriority="66"/>
+    <w:lsdException w:name="Medium Grid 1 Accent 1" w:uiPriority="67"/>
+    <w:lsdException w:name="Medium Grid 2 Accent 1" w:uiPriority="68"/>
+    <w:lsdException w:name="Medium Grid 3 Accent 1" w:uiPriority="69"/>
+    <w:lsdException w:name="Dark List Accent 1" w:uiPriority="70"/>
+    <w:lsdException w:name="Colorful Shading Accent 1" w:uiPriority="71"/>
+    <w:lsdException w:name="Colorful List Accent 1" w:uiPriority="72"/>
+    <w:lsdException w:name="Colorful Grid Accent 1" w:uiPriority="73"/>
+    <w:lsdException w:name="Light Shading Accent 2" w:uiPriority="60"/>
+    <w:lsdException w:name="Light List Accent 2" w:uiPriority="61"/>
+    <w:lsdException w:name="Light Grid Accent 2" w:uiPriority="62"/>
+    <w:lsdException w:name="Medium Shading 1 Accent 2" w:uiPriority="63"/>
+    <w:lsdException w:name="Medium Shading 2 Accent 2" w:uiPriority="64"/>
+    <w:lsdException w:name="Medium List 1 Accent 2" w:uiPriority="65"/>
+    <w:lsdException w:name="Medium List 2 Accent 2" w:uiPriority="66"/>
+    <w:lsdException w:name="Medium Grid 1 Accent 2" w:uiPriority="67"/>
+    <w:lsdException w:name="Medium Grid 2 Accent 2" w:uiPriority="68"/>
+    <w:lsdException w:name="Medium Grid 3 Accent 2" w:uiPriority="69"/>
+    <w:lsdException w:name="Dark List Accent 2" w:uiPriority="70"/>
+    <w:lsdException w:name="Colorful Shading Accent 2" w:uiPriority="71"/>
+    <w:lsdException w:name="Colorful List Accent 2" w:uiPriority="72"/>
+    <w:lsdException w:name="Colorful Grid Accent 2" w:uiPriority="73"/>
+    <w:lsdException w:name="Light Shading Accent 3" w:uiPriority="60"/>
+    <w:lsdException w:name="Light List Accent 3" w:uiPriority="61"/>
+    <w:lsdException w:name="Light Grid Accent 3" w:uiPriority="62"/>
+    <w:lsdException w:name="Medium Shading 1 Accent 3" w:uiPriority="63"/>
+    <w:lsdException w:name="Medium Shading 2 Accent 3" w:uiPriority="64"/>
+    <w:lsdException w:name="Medium List 1 Accent 3" w:uiPriority="65"/>
+    <w:lsdException w:name="Medium List 2 Accent 3" w:uiPriority="66"/>
+    <w:lsdException w:name="Medium Grid 1 Accent 3" w:uiPriority="67"/>
+    <w:lsdException w:name="Medium Grid 2 Accent 3" w:uiPriority="68"/>
+    <w:lsdException w:name="Medium Grid 3 Accent 3" w:uiPriority="69"/>
+    <w:lsdException w:name="Dark List Accent 3" w:uiPriority="70"/>
+    <w:lsdException w:name="Colorful Shading Accent 3" w:uiPriority="71"/>
+    <w:lsdException w:name="Colorful List Accent 3" w:uiPriority="72"/>
+    <w:lsdException w:name="Colorful Grid Accent 3" w:uiPriority="73"/>
+    <w:lsdException w:name="Light Shading Accent 4" w:uiPriority="60"/>
+    <w:lsdException w:name="Light List Accent 4" w:uiPriority="61"/>
+    <w:lsdException w:name="Light Grid Accent 4" w:uiPriority="62"/>
+    <w:lsdException w:name="Medium Shading 1 Accent 4" w:uiPriority="63"/>
+    <w:lsdException w:name="Medium Shading 2 Accent 4" w:uiPriority="64"/>
+    <w:lsdException w:name="Medium List 1 Accent 4" w:uiPriority="65"/>
+    <w:lsdException w:name="Medium List 2 Accent 4" w:uiPriority="66"/>
+    <w:lsdException w:name="Medium Grid 1 Accent 4" w:uiPriority="67"/>
+    <w:lsdException w:name="Medium Grid 2 Accent 4" w:uiPriority="68"/>
+    <w:lsdException w:name="Medium Grid 3 Accent 4" w:uiPriority="69"/>
+    <w:lsdException w:name="Dark List Accent 4" w:uiPriority="70"/>
+    <w:lsdException w:name="Colorful Shading Accent 4" w:uiPriority="71"/>
+    <w:lsdException w:name="Colorful List Accent 4" w:uiPriority="72"/>
+    <w:lsdException w:name="Colorful Grid Accent 4" w:uiPriority="73"/>
+    <w:lsdException w:name="Light Shading Accent 5" w:uiPriority="60"/>
+    <w:lsdException w:name="Light List Accent 5" w:uiPriority="61"/>
+    <w:lsdException w:name="Light Grid Accent 5" w:uiPriority="62"/>
+    <w:lsdException w:name="Medium Shading 1 Accent 5" w:uiPriority="63"/>
+    <w:lsdException w:name="Medium Shading 2 Accent 5" w:uiPriority="64"/>
+    <w:lsdException w:name="Medium List 1 Accent 5" w:uiPriority="65"/>
+    <w:lsdException w:name="Medium List 2 Accent 5" w:uiPriority="66"/>
+    <w:lsdException w:name="Medium Grid 1 Accent 5" w:uiPriority="67"/>
+    <w:lsdException w:name="Medium Grid 2 Accent 5" w:uiPriority="68"/>
+    <w:lsdException w:name="Medium Grid 3 Accent 5" w:uiPriority="69"/>
+    <w:lsdException w:name="Dark List Accent 5" w:uiPriority="70"/>
+    <w:lsdException w:name="Colorful Shading Accent 5" w:uiPriority="71"/>
+    <w:lsdException w:name="Colorful List Accent 5" w:uiPriority="72"/>
+    <w:lsdException w:name="Colorful Grid Accent 5" w:uiPriority="73"/>
+    <w:lsdException w:name="Light Shading Accent 6" w:uiPriority="60"/>
+    <w:lsdException w:name="Light List Accent 6" w:uiPriority="61"/>
+    <w:lsdException w:name="Light Grid Accent 6" w:uiPriority="62"/>
+    <w:lsdException w:name="Medium Shading 1 Accent 6" w:uiPriority="63"/>
+    <w:lsdException w:name="Medium Shading 2 Accent 6" w:uiPriority="64"/>
+    <w:lsdException w:name="Medium List 1 Accent 6" w:uiPriority="65"/>
+    <w:lsdException w:name="Medium List 2 Accent 6" w:uiPriority="66"/>
+    <w:lsdException w:name="Medium Grid 1 Accent 6" w:uiPriority="67"/>
+    <w:lsdException w:name="Medium Grid 2 Accent 6" w:uiPriority="68"/>
+    <w:lsdException w:name="Medium Grid 3 Accent 6" w:uiPriority="69"/>
+    <w:lsdException w:name="Dark List Accent 6" w:uiPriority="70"/>
+    <w:lsdException w:name="Colorful Shading Accent 6" w:uiPriority="71"/>
+    <w:lsdException w:name="Colorful List Accent 6" w:uiPriority="72"/>
+    <w:lsdException w:name="Colorful Grid Accent 6" w:uiPriority="73"/>
+    <w:lsdException w:name="Subtle Emphasis" w:uiPriority="19" w:qFormat="1"/>
+    <w:lsdException w:name="Intense Emphasis" w:uiPriority="21" w:qFormat="1"/>
+    <w:lsdException w:name="Subtle Reference" w:uiPriority="31" w:qFormat="1"/>
+    <w:lsdException w:name="Intense Reference" w:uiPriority="32" w:qFormat="1"/>
+    <w:lsdException w:name="Book Title" w:uiPriority="33" w:qFormat="1"/>
+    <w:lsdException w:name="Bibliography" w:semiHidden="1" w:uiPriority="37" w:unhideWhenUsed="1"/>
+    <w:lsdException w:name="TOC Heading" w:semiHidden="1" w:uiPriority="39" w:unhideWhenUsed="1" w:qFormat="1"/>
+    <w:lsdException w:name="Plain Table 1" w:uiPriority="41"/>
+    <w:lsdException w:name="Plain Table 2" w:uiPriority="42"/>
+    <w:lsdException w:name="Plain Table 3" w:uiPriority="43"/>
+    <w:lsdException w:name="Plain Table 4" w:uiPriority="44"/>
+    <w:lsdException w:name="Plain Table 5" w:uiPriority="45"/>
+    <w:lsdException w:name="Grid Table Light" w:uiPriority="40"/>
+    <w:lsdException w:name="Grid Table 1 Light" w:uiPriority="46"/>
+    <w:lsdException w:name="Grid Table 2" w:uiPriority="47"/>
+    <w:lsdException w:name="Grid Table 3" w:uiPriority="48"/>
+    <w:lsdException w:name="Grid Table 4" w:uiPriority="49"/>
+    <w:lsdException w:name="Grid Table 5 Dark" w:uiPriority="50"/>
+    <w:lsdException w:name="Grid Table 6 Colorful" w:uiPriority="51"/>
+    <w:lsdException w:name="Grid Table 7 Colorful" w:uiPriority="52"/>
+    <w:lsdException w:name="Grid Table 1 Light Accent 1" w:uiPriority="46"/>
+    <w:lsdException w:name="Grid Table 2 Accent 1" w:uiPriority="47"/>
+    <w:lsdException w:name="Grid Table 3 Accent 1" w:uiPriority="48"/>
+    <w:lsdException w:name="Grid Table 4 Accent 1" w:uiPriority="49"/>
+    <w:lsdException w:name="Grid Table 5 Dark Accent 1" w:uiPriority="50"/>
+    <w:lsdException w:name="Grid Table 6 Colorful Accent 1" w:uiPriority="51"/>
+    <w:lsdException w:name="Grid Table 7 Colorful Accent 1" w:uiPriority="52"/>
+    <w:lsdException w:name="Grid Table 1 Light Accent 2" w:uiPriority="46"/>
+    <w:lsdException w:name="Grid Table 2 Accent 2" w:uiPriority="47"/>
+    <w:lsdException w:name="Grid Table 3 Accent 2" w:uiPriority="48"/>
+    <w:lsdException w:name="Grid Table 4 Accent 2" w:uiPriority="49"/>
+    <w:lsdException w:name="Grid Table 5 Dark Accent 2" w:uiPriority="50"/>
+    <w:lsdException w:name="Grid Table 6 Colorful Accent 2" w:uiPriority="51"/>
+    <w:lsdException w:name="Grid Table 7 Colorful Accent 2" w:uiPriority="52"/>
+    <w:lsdException w:name="Grid Table 1 Light Accent 3" w:uiPriority="46"/>
+    <w:lsdException w:name="Grid Table 2 Accent 3" w:uiPriority="47"/>
+    <w:lsdException w:name="Grid Table 3 Accent 3" w:uiPriority="48"/>
+    <w:lsdException w:name="Grid Table 4 Accent 3" w:uiPriority="49"/>
+    <w:lsdException w:name="Grid Table 5 Dark Accent 3" w:uiPriority="50"/>
+    <w:lsdException w:name="Grid Table 6 Colorful Accent 3" w:uiPriority="51"/>
+    <w:lsdException w:name="Grid Table 7 Colorful Accent 3" w:uiPriority="52"/>
+    <w:lsdException w:name="Grid Table 1 Light Accent 4" w:uiPriority="46"/>
+    <w:lsdException w:name="Grid Table 2 Accent 4" w:uiPriority="47"/>
+    <w:lsdException w:name="Grid Table 3 Accent 4" w:uiPriority="48"/>
+    <w:lsdException w:name="Grid Table 4 Accent 4" w:uiPriority="49"/>
+    <w:lsdException w:name="Grid Table 5 Dark Accent 4" w:uiPriority="50"/>
+    <w:lsdException w:name="Grid Table 6 Colorful Accent 4" w:uiPriority="51"/>
+    <w:lsdException w:name="Grid Table 7 Colorful Accent 4" w:uiPriority="52"/>
+    <w:lsdException w:name="Grid Table 1 Light Accent 5" w:uiPriority="46"/>
+    <w:lsdException w:name="Grid Table 2 Accent 5" w:uiPriority="47"/>
+    <w:lsdException w:name="Grid Table 3 Accent 5" w:uiPriority="48"/>
+    <w:lsdException w:name="Grid Table 4 Accent 5" w:uiPriority="49"/>
+    <w:lsdException w:name="Grid Table 5 Dark Accent 5" w:uiPriority="50"/>
+    <w:lsdException w:name="Grid Table 6 Colorful Accent 5" w:uiPriority="51"/>
+    <w:lsdException w:name="Grid Table 7 Colorful Accent 5" w:uiPriority="52"/>
+    <w:lsdException w:name="Grid Table 1 Light Accent 6" w:uiPriority="46"/>
+    <w:lsdException w:name="Grid Table 2 Accent 6" w:uiPriority="47"/>
+    <w:lsdException w:name="Grid Table 3 Accent 6" w:uiPriority="48"/>
+    <w:lsdException w:name="Grid Table 4 Accent 6" w:uiPriority="49"/>
+    <w:lsdException w:name="Grid Table 5 Dark Accent 6" w:uiPriority="50"/>
+    <w:lsdException w:name="Grid Table 6 Colorful Accent 6" w:uiPriority="51"/>
+    <w:lsdException w:name="Grid Table 7 Colorful Accent 6" w:uiPriority="52"/>
+    <w:lsdException w:name="List Table 1 Light" w:uiPriority="46"/>
+    <w:lsdException w:name="List Table 2" w:uiPriority="47"/>
+    <w:lsdException w:name="List Table 3" w:uiPriority="48"/>
+    <w:lsdException w:name="List Table 4" w:uiPriority="49"/>
+    <w:lsdException w:name="List Table 5 Dark" w:uiPriority="50"/>
+    <w:lsdException w:name="List Table 6 Colorful" w:uiPriority="51"/>
+    <w:lsdException w:name="List Table 7 Colorful" w:uiPriority="52"/>
+    <w:lsdException w:name="List Table 1 Light Accent 1" w:uiPriority="46"/>
+    <w:lsdException w:name="List Table 2 Accent 1" w:uiPriority="47"/>
+    <w:lsdException w:name="List Table 3 Accent 1" w:uiPriority="48"/>
+    <w:lsdException w:name="List Table 4 Accent 1" w:uiPriority="49"/>
+    <w:lsdException w:name="List Table 5 Dark Accent 1" w:uiPriority="50"/>
+    <w:lsdException w:name="List Table 6 Colorful Accent 1" w:uiPriority="51"/>
+    <w:lsdException w:name="List Table 7 Colorful Accent 1" w:uiPriority="52"/>
+    <w:lsdException w:name="List Table 1 Light Accent 2" w:uiPriority="46"/>
+    <w:lsdException w:name="List Table 2 Accent 2" w:uiPriority="47"/>
+    <w:lsdException w:name="List Table 3 Accent 2" w:uiPriority="48"/>
+    <w:lsdException w:name="List Table 4 Accent 2" w:uiPriority="49"/>
+    <w:lsdException w:name="List Table 5 Dark Accent 2" w:uiPriority="50"/>
+    <w:lsdException w:name="List Table 6 Colorful Accent 2" w:uiPriority="51"/>
+    <w:lsdException w:name="List Table 7 Colorful Accent 2" w:uiPriority="52"/>
+    <w:lsdException w:name="List Table 1 Light Accent 3" w:uiPriority="46"/>
+    <w:lsdException w:name="List Table 2 Accent 3" w:uiPriority="47"/>
+    <w:lsdException w:name="List Table 3 Accent 3" w:uiPriority="48"/>
+    <w:lsdException w:name="List Table 4 Accent 3" w:uiPriority="49"/>
+    <w:lsdException w:name="List Table 5 Dark Accent 3" w:uiPriority="50"/>
+    <w:lsdException w:name="List Table 6 Colorful Accent 3" w:uiPriority="51"/>
+    <w:lsdException w:name="List Table 7 Colorful Accent 3" w:uiPriority="52"/>
+    <w:lsdException w:name="List Table 1 Light Accent 4" w:uiPriority="46"/>
+    <w:lsdException w:name="List Table 2 Accent 4" w:uiPriority="47"/>
+    <w:lsdException w:name="List Table 3 Accent 4" w:uiPriority="48"/>
+    <w:lsdException w:name="List Table 4 Accent 4" w:uiPriority="49"/>
+    <w:lsdException w:name="List Table 5 Dark Accent 4" w:uiPriority="50"/>
+    <w:lsdException w:name="List Table 6 Colorful Accent 4" w:uiPriority="51"/>
+    <w:lsdException w:name="List Table 7 Colorful Accent 4" w:uiPriority="52"/>
+    <w:lsdException w:name="List Table 1 Light Accent 5" w:uiPriority="46"/>
+    <w:lsdException w:name="List Table 2 Accent 5" w:uiPriority="47"/>
+    <w:lsdException w:name="List Table 3 Accent 5" w:uiPriority="48"/>
+    <w:lsdException w:name="List Table 4 Accent 5" w:uiPriority="49"/>
+    <w:lsdException w:name="List Table 5 Dark Accent 5" w:uiPriority="50"/>
+    <w:lsdException w:name="List Table 6 Colorful Accent 5" w:uiPriority="51"/>
+    <w:lsdException w:name="List Table 7 Colorful Accent 5" w:uiPriority="52"/>
+    <w:lsdException w:name="List Table 1 Light Accent 6" w:uiPriority="46"/>
+    <w:lsdException w:name="List Table 2 Accent 6" w:uiPriority="47"/>
+    <w:lsdException w:name="List Table 3 Accent 6" w:uiPriority="48"/>
+    <w:lsdException w:name="List Table 4 Accent 6" w:uiPriority="49"/>
+    <w:lsdException w:name="List Table 5 Dark Accent 6" w:uiPriority="50"/>
+    <w:lsdException w:name="List Table 6 Colorful Accent 6" w:uiPriority="51"/>
+    <w:lsdException w:name="List Table 7 Colorful Accent 6" w:uiPriority="52"/>
   </w:latentStyles>
   <w:style w:type="paragraph" w:default="1" w:styleId="Normal">
     <w:name w:val="Normal"/>
@@ -11888,7 +12015,6 @@
     <w:uiPriority w:val="99"/>
     <w:semiHidden/>
     <w:unhideWhenUsed/>
-    <w:qFormat/>
     <w:tblPr>
       <w:tblInd w:w="0" w:type="dxa"/>
       <w:tblCellMar>
@@ -12366,7 +12492,7 @@
 </file>
 
 <file path=customXml/itemProps1.xml><?xml version="1.0" encoding="utf-8"?>
-<ds:datastoreItem xmlns:ds="http://schemas.openxmlformats.org/officeDocument/2006/customXml" ds:itemID="{38C42D87-74F7-4927-92DD-A77D1B171FB1}">
+<ds:datastoreItem xmlns:ds="http://schemas.openxmlformats.org/officeDocument/2006/customXml" ds:itemID="{B4324D8C-DC19-4326-95CE-7036DFF1A1D6}">
   <ds:schemaRefs>
     <ds:schemaRef ds:uri="http://schemas.openxmlformats.org/officeDocument/2006/bibliography"/>
   </ds:schemaRefs>

</xml_diff>